<commit_message>
Some small fixes (mainly events + a comma)
</commit_message>
<xml_diff>
--- a/Military Takeover.docx
+++ b/Military Takeover.docx
@@ -47,7 +47,13 @@
         <w:rPr>
           <w:lang w:val="en-GB"/>
         </w:rPr>
-        <w:t>-Has militarist faction, it has happiness &lt; 40</w:t>
+        <w:t>-Has militarist faction, it has happiness &lt; 4</w:t>
+      </w:r>
+      <w:r>
+        <w:rPr>
+          <w:lang w:val="en-GB"/>
+        </w:rPr>
+        <w:t>0 (or 45?)</w:t>
       </w:r>
     </w:p>
     <w:p>
@@ -95,109 +101,246 @@
         <w:rPr>
           <w:lang w:val="en-GB"/>
         </w:rPr>
-        <w:t>(More likely to happen the stronger the militarist faction, also if you are pacifist</w:t>
-      </w:r>
+        <w:t>-Not a subject</w:t>
+      </w:r>
+    </w:p>
+    <w:p>
+      <w:pPr>
+        <w:tabs>
+          <w:tab w:val="left" w:pos="1450"/>
+        </w:tabs>
+        <w:rPr>
+          <w:lang w:val="en-GB"/>
+        </w:rPr>
+      </w:pPr>
+      <w:r>
+        <w:rPr>
+          <w:lang w:val="en-GB"/>
+        </w:rPr>
+        <w:t>(More likely to happen the stronger the militarist faction, also if you are pacifist. Much less likely for AI as it would struggle with this)</w:t>
+      </w:r>
+    </w:p>
+    <w:p>
+      <w:pPr>
+        <w:tabs>
+          <w:tab w:val="left" w:pos="1450"/>
+        </w:tabs>
+        <w:rPr>
+          <w:lang w:val="en-GB"/>
+        </w:rPr>
+      </w:pPr>
+      <w:r>
+        <w:rPr>
+          <w:lang w:val="en-GB"/>
+        </w:rPr>
+        <w:t>The leader will send you a letter suggesting (with thinly veiled threats (mentions of how strong it is, etc)) that you allow the military to have a bigger say in the government, as it plays such an important role in protecting the empire, etc</w:t>
+      </w:r>
+    </w:p>
+    <w:p>
+      <w:pPr>
+        <w:tabs>
+          <w:tab w:val="left" w:pos="1450"/>
+        </w:tabs>
+        <w:rPr>
+          <w:lang w:val="en-GB"/>
+        </w:rPr>
+      </w:pPr>
+      <w:r>
+        <w:rPr>
+          <w:lang w:val="en-GB"/>
+        </w:rPr>
+        <w:t>To [</w:t>
+      </w:r>
+      <w:proofErr w:type="spellStart"/>
       <w:proofErr w:type="gramStart"/>
       <w:r>
         <w:rPr>
           <w:lang w:val="en-GB"/>
         </w:rPr>
-        <w:t xml:space="preserve">. </w:t>
-      </w:r>
+        <w:t>root.GetRulerTitle</w:t>
+      </w:r>
+      <w:proofErr w:type="spellEnd"/>
       <w:proofErr w:type="gramEnd"/>
       <w:r>
         <w:rPr>
           <w:lang w:val="en-GB"/>
         </w:rPr>
-        <w:t>Much less likely for AI as it would struggle with this)</w:t>
-      </w:r>
-    </w:p>
-    <w:p>
-      <w:pPr>
-        <w:tabs>
-          <w:tab w:val="left" w:pos="1450"/>
-        </w:tabs>
-        <w:rPr>
-          <w:lang w:val="en-GB"/>
-        </w:rPr>
-      </w:pPr>
-      <w:r>
-        <w:rPr>
-          <w:lang w:val="en-GB"/>
-        </w:rPr>
-        <w:t>The leader will send you a letter suggesting (with thinly veiled threats (mentions of how strong it is, etc)) that you allow the military to have a bigger say in the government, as it plays such an important role in protecting the empire, etc</w:t>
-      </w:r>
-    </w:p>
-    <w:p>
-      <w:pPr>
-        <w:tabs>
-          <w:tab w:val="left" w:pos="1450"/>
-        </w:tabs>
-        <w:rPr>
-          <w:lang w:val="en-GB"/>
-        </w:rPr>
-      </w:pPr>
-      <w:r>
-        <w:rPr>
-          <w:lang w:val="en-GB"/>
-        </w:rPr>
-        <w:t>Options:</w:t>
-      </w:r>
-    </w:p>
-    <w:p>
-      <w:pPr>
-        <w:tabs>
-          <w:tab w:val="left" w:pos="1450"/>
-        </w:tabs>
-        <w:rPr>
-          <w:lang w:val="en-GB"/>
-        </w:rPr>
-      </w:pPr>
-      <w:r>
-        <w:rPr>
-          <w:lang w:val="en-GB"/>
-        </w:rPr>
-        <w:t>-It is time to adopt a more militarist outlook (shift to militarist)</w:t>
-      </w:r>
-    </w:p>
-    <w:p>
-      <w:pPr>
-        <w:tabs>
-          <w:tab w:val="left" w:pos="1450"/>
-        </w:tabs>
-        <w:rPr>
-          <w:lang w:val="en-GB"/>
-        </w:rPr>
-      </w:pPr>
-      <w:r>
-        <w:rPr>
-          <w:lang w:val="en-GB"/>
-        </w:rPr>
-        <w:t>-Perhaps the fleet should be paid more (+15% fleet upkeep) (if you adopt this one, you might get them coming back asking for even more in 20 years, if you happen to be rich and powerful)</w:t>
-      </w:r>
-    </w:p>
-    <w:p>
-      <w:pPr>
-        <w:tabs>
-          <w:tab w:val="left" w:pos="1450"/>
-        </w:tabs>
-        <w:rPr>
-          <w:lang w:val="en-GB"/>
-        </w:rPr>
-      </w:pPr>
-      <w:r>
-        <w:rPr>
-          <w:lang w:val="en-GB"/>
-        </w:rPr>
-        <w:t>-The fleet and the government must remain separate. =&gt; Militarists upset =&gt; potential follow-up event where the fleet does a coup if the original conditions of this event are still the case in 5 years</w:t>
+        <w:t>] [</w:t>
+      </w:r>
+      <w:proofErr w:type="spellStart"/>
+      <w:r>
+        <w:rPr>
+          <w:lang w:val="en-GB"/>
+        </w:rPr>
+        <w:t>root.GetRulerName</w:t>
+      </w:r>
+      <w:proofErr w:type="spellEnd"/>
+      <w:r>
+        <w:rPr>
+          <w:lang w:val="en-GB"/>
+        </w:rPr>
+        <w:t>],</w:t>
+      </w:r>
+    </w:p>
+    <w:p>
+      <w:pPr>
+        <w:tabs>
+          <w:tab w:val="left" w:pos="1450"/>
+        </w:tabs>
+        <w:rPr>
+          <w:lang w:val="en-GB"/>
+        </w:rPr>
+      </w:pPr>
+      <w:r>
+        <w:rPr>
+          <w:lang w:val="en-GB"/>
+        </w:rPr>
+        <w:t>Now is perhaps the moment to recognise the vital contribution the fleet plays in ensuring the safety and stability of the [</w:t>
+      </w:r>
+      <w:proofErr w:type="spellStart"/>
+      <w:proofErr w:type="gramStart"/>
+      <w:r>
+        <w:rPr>
+          <w:lang w:val="en-GB"/>
+        </w:rPr>
+        <w:t>root.GetName</w:t>
+      </w:r>
+      <w:proofErr w:type="spellEnd"/>
+      <w:proofErr w:type="gramEnd"/>
+      <w:r>
+        <w:rPr>
+          <w:lang w:val="en-GB"/>
+        </w:rPr>
+        <w:t>].</w:t>
+      </w:r>
+      <w:r>
+        <w:rPr>
+          <w:lang w:val="en-GB"/>
+        </w:rPr>
+        <w:t xml:space="preserve"> We are a powerful force that works tirelessly to counter threats to the state and its citizens. </w:t>
+      </w:r>
+      <w:r>
+        <w:rPr>
+          <w:lang w:val="en-GB"/>
+        </w:rPr>
+        <w:t>Our highly-trained fighter pilots are among the most skilful in the galaxy</w:t>
+      </w:r>
+      <w:r>
+        <w:rPr>
+          <w:lang w:val="en-GB"/>
+        </w:rPr>
+        <w:t>, and our state-of-the-art warships are second to none.</w:t>
+      </w:r>
+    </w:p>
+    <w:p>
+      <w:pPr>
+        <w:tabs>
+          <w:tab w:val="left" w:pos="1450"/>
+        </w:tabs>
+        <w:rPr>
+          <w:lang w:val="en-GB"/>
+        </w:rPr>
+      </w:pPr>
+      <w:r>
+        <w:rPr>
+          <w:lang w:val="en-GB"/>
+        </w:rPr>
+        <w:t>It is therefore with deep regret that I view the plight of the navy in internal [</w:t>
+      </w:r>
+      <w:proofErr w:type="spellStart"/>
+      <w:proofErr w:type="gramStart"/>
+      <w:r>
+        <w:rPr>
+          <w:lang w:val="en-GB"/>
+        </w:rPr>
+        <w:t>root.GetSpeciesAdj</w:t>
+      </w:r>
+      <w:proofErr w:type="spellEnd"/>
+      <w:proofErr w:type="gramEnd"/>
+      <w:r>
+        <w:rPr>
+          <w:lang w:val="en-GB"/>
+        </w:rPr>
+        <w:t>] politics.</w:t>
+      </w:r>
+      <w:r>
+        <w:rPr>
+          <w:lang w:val="en-GB"/>
+        </w:rPr>
+        <w:tab/>
+      </w:r>
+      <w:r>
+        <w:rPr>
+          <w:lang w:val="en-GB"/>
+        </w:rPr>
+        <w:tab/>
+        <w:t>Marginalised role, underpaid, etc</w:t>
       </w:r>
       <w:bookmarkStart w:id="0" w:name="_GoBack"/>
       <w:bookmarkEnd w:id="0"/>
-      <w:r>
-        <w:rPr>
-          <w:lang w:val="en-GB"/>
-        </w:rPr>
-        <w:t>. (Custom tooltip: Steps should be taken to reign in the fleet if this course of action is adopted).</w:t>
+    </w:p>
+    <w:p>
+      <w:pPr>
+        <w:tabs>
+          <w:tab w:val="left" w:pos="1450"/>
+        </w:tabs>
+        <w:rPr>
+          <w:lang w:val="en-GB"/>
+        </w:rPr>
+      </w:pPr>
+      <w:r>
+        <w:rPr>
+          <w:lang w:val="en-GB"/>
+        </w:rPr>
+        <w:t>Options:</w:t>
+      </w:r>
+    </w:p>
+    <w:p>
+      <w:pPr>
+        <w:tabs>
+          <w:tab w:val="left" w:pos="1450"/>
+        </w:tabs>
+        <w:rPr>
+          <w:lang w:val="en-GB"/>
+        </w:rPr>
+      </w:pPr>
+      <w:r>
+        <w:rPr>
+          <w:lang w:val="en-GB"/>
+        </w:rPr>
+        <w:t>-It is time to adopt a more militarist outlook (shift to militarist)</w:t>
+      </w:r>
+    </w:p>
+    <w:p>
+      <w:pPr>
+        <w:tabs>
+          <w:tab w:val="left" w:pos="1450"/>
+        </w:tabs>
+        <w:rPr>
+          <w:lang w:val="en-GB"/>
+        </w:rPr>
+      </w:pPr>
+      <w:r>
+        <w:rPr>
+          <w:lang w:val="en-GB"/>
+        </w:rPr>
+        <w:t>-Perhaps the fleet should be paid more (+15% fleet upkeep) (if you adopt this one, you might get them coming back asking for even more in 20 years, if you happen to be rich and powerful)</w:t>
+      </w:r>
+    </w:p>
+    <w:p>
+      <w:pPr>
+        <w:tabs>
+          <w:tab w:val="left" w:pos="1450"/>
+        </w:tabs>
+        <w:rPr>
+          <w:lang w:val="en-GB"/>
+        </w:rPr>
+      </w:pPr>
+      <w:r>
+        <w:rPr>
+          <w:lang w:val="en-GB"/>
+        </w:rPr>
+        <w:t>-The fleet and the government must remain separate. =&gt; Militarists upset =&gt; potential follow-up event where the fleet does a coup if the original conditions of this event are still the case in 5 years. (Custom tooltip: Steps should be taken to reign in the fleet if this course of action is adopted).</w:t>
       </w:r>
     </w:p>
     <w:sectPr>

</xml_diff>